<commit_message>
Added unadjusted models and model diagnostics for Jordan
2021-07-14, Jordan Neil: For Jillian’s paper, can you send me the output for the 4 DTS models? I don’t use R, but can you create an R markdown file with output that includes the full model diagnostics (e.g., R2, adjusted and unadjusted estimates for DTS and covariates), I can write that up in-text.
</commit_message>
<xml_diff>
--- a/docs/template_dts_subscales.docx
+++ b/docs/template_dts_subscales.docx
@@ -1,6 +1,6 @@
 
 <file path=word/document.xml><?xml version="1.0" encoding="utf-8"?>
-<w:document xmlns:wpc="http://schemas.microsoft.com/office/word/2010/wordprocessingCanvas" xmlns:cx="http://schemas.microsoft.com/office/drawing/2014/chartex" xmlns:cx1="http://schemas.microsoft.com/office/drawing/2015/9/8/chartex" xmlns:cx2="http://schemas.microsoft.com/office/drawing/2015/10/21/chartex" xmlns:cx3="http://schemas.microsoft.com/office/drawing/2016/5/9/chartex" xmlns:cx4="http://schemas.microsoft.com/office/drawing/2016/5/10/chartex" xmlns:cx5="http://schemas.microsoft.com/office/drawing/2016/5/11/chartex" xmlns:cx6="http://schemas.microsoft.com/office/drawing/2016/5/12/chartex" xmlns:cx7="http://schemas.microsoft.com/office/drawing/2016/5/13/chartex" xmlns:cx8="http://schemas.microsoft.com/office/drawing/2016/5/14/chartex" xmlns:mc="http://schemas.openxmlformats.org/markup-compatibility/2006" xmlns:aink="http://schemas.microsoft.com/office/drawing/2016/ink" xmlns:am3d="http://schemas.microsoft.com/office/drawing/2017/model3d" xmlns:o="urn:schemas-microsoft-com:office:office" xmlns:r="http://schemas.openxmlformats.org/officeDocument/2006/relationships" xmlns:m="http://schemas.openxmlformats.org/officeDocument/2006/math" xmlns:v="urn:schemas-microsoft-com:vml" xmlns:wp14="http://schemas.microsoft.com/office/word/2010/wordprocessingDrawing" xmlns:wp="http://schemas.openxmlformats.org/drawingml/2006/wordprocessingDrawing" xmlns:w10="urn:schemas-microsoft-com:office:word" xmlns:w="http://schemas.openxmlformats.org/wordprocessingml/2006/main" xmlns:w14="http://schemas.microsoft.com/office/word/2010/wordml" xmlns:w15="http://schemas.microsoft.com/office/word/2012/wordml" xmlns:w16cex="http://schemas.microsoft.com/office/word/2018/wordml/cex" xmlns:w16cid="http://schemas.microsoft.com/office/word/2016/wordml/cid" xmlns:w16="http://schemas.microsoft.com/office/word/2018/wordml" xmlns:w16se="http://schemas.microsoft.com/office/word/2015/wordml/symex" xmlns:wpg="http://schemas.microsoft.com/office/word/2010/wordprocessingGroup" xmlns:wpi="http://schemas.microsoft.com/office/word/2010/wordprocessingInk" xmlns:wne="http://schemas.microsoft.com/office/word/2006/wordml" xmlns:wps="http://schemas.microsoft.com/office/word/2010/wordprocessingShape" mc:Ignorable="w14 w15 w16se w16cid w16 w16cex wp14">
+<w:document xmlns:wpc="http://schemas.microsoft.com/office/word/2010/wordprocessingCanvas" xmlns:cx="http://schemas.microsoft.com/office/drawing/2014/chartex" xmlns:cx1="http://schemas.microsoft.com/office/drawing/2015/9/8/chartex" xmlns:cx2="http://schemas.microsoft.com/office/drawing/2015/10/21/chartex" xmlns:cx3="http://schemas.microsoft.com/office/drawing/2016/5/9/chartex" xmlns:cx4="http://schemas.microsoft.com/office/drawing/2016/5/10/chartex" xmlns:cx5="http://schemas.microsoft.com/office/drawing/2016/5/11/chartex" xmlns:cx6="http://schemas.microsoft.com/office/drawing/2016/5/12/chartex" xmlns:cx7="http://schemas.microsoft.com/office/drawing/2016/5/13/chartex" xmlns:cx8="http://schemas.microsoft.com/office/drawing/2016/5/14/chartex" xmlns:mc="http://schemas.openxmlformats.org/markup-compatibility/2006" xmlns:aink="http://schemas.microsoft.com/office/drawing/2016/ink" xmlns:am3d="http://schemas.microsoft.com/office/drawing/2017/model3d" xmlns:o="urn:schemas-microsoft-com:office:office" xmlns:r="http://schemas.openxmlformats.org/officeDocument/2006/relationships" xmlns:m="http://schemas.openxmlformats.org/officeDocument/2006/math" xmlns:v="urn:schemas-microsoft-com:vml" xmlns:wp14="http://schemas.microsoft.com/office/word/2010/wordprocessingDrawing" xmlns:wp="http://schemas.openxmlformats.org/drawingml/2006/wordprocessingDrawing" xmlns:w10="urn:schemas-microsoft-com:office:word" xmlns:w="http://schemas.openxmlformats.org/wordprocessingml/2006/main" xmlns:w14="http://schemas.microsoft.com/office/word/2010/wordml" xmlns:w15="http://schemas.microsoft.com/office/word/2012/wordml" xmlns:w16cex="http://schemas.microsoft.com/office/word/2018/wordml/cex" xmlns:w16cid="http://schemas.microsoft.com/office/word/2016/wordml/cid" xmlns:w16="http://schemas.microsoft.com/office/word/2018/wordml" xmlns:w16sdtdh="http://schemas.microsoft.com/office/word/2020/wordml/sdtdatahash" xmlns:w16se="http://schemas.microsoft.com/office/word/2015/wordml/symex" xmlns:wpg="http://schemas.microsoft.com/office/word/2010/wordprocessingGroup" xmlns:wpi="http://schemas.microsoft.com/office/word/2010/wordprocessingInk" xmlns:wne="http://schemas.microsoft.com/office/word/2006/wordml" xmlns:wps="http://schemas.microsoft.com/office/word/2010/wordprocessingShape" mc:Ignorable="w14 w15 w16se w16cid w16 w16cex w16sdtdh wp14">
   <w:body>
     <w:p>
       <w:pPr>
@@ -159,6 +159,59 @@
       </w:r>
     </w:p>
     <w:p/>
+    <w:p>
+      <w:r>
+        <w:t>Unadjusted model diagnostics</w:t>
+      </w:r>
+    </w:p>
+    <w:p/>
+    <w:p>
+      <w:r>
+        <w:t xml:space="preserve">&lt;bm&gt; </w:t>
+      </w:r>
+      <w:bookmarkStart w:id="2" w:name="table_depression_diag_unadj"/>
+      <w:proofErr w:type="spellStart"/>
+      <w:r>
+        <w:t>table_depression_diag</w:t>
+      </w:r>
+      <w:r>
+        <w:t>_unadj</w:t>
+      </w:r>
+      <w:proofErr w:type="spellEnd"/>
+      <w:r>
+        <w:t xml:space="preserve"> </w:t>
+      </w:r>
+      <w:bookmarkEnd w:id="2"/>
+      <w:r>
+        <w:t>&lt;bm&gt;</w:t>
+      </w:r>
+    </w:p>
+    <w:p/>
+    <w:p>
+      <w:r>
+        <w:t>Adjusted model diagnostics</w:t>
+      </w:r>
+    </w:p>
+    <w:p/>
+    <w:p>
+      <w:r>
+        <w:t xml:space="preserve">&lt;bm&gt; </w:t>
+      </w:r>
+      <w:bookmarkStart w:id="3" w:name="table_depression_diag_adj"/>
+      <w:proofErr w:type="spellStart"/>
+      <w:r>
+        <w:t>table_depression_diag_adj</w:t>
+      </w:r>
+      <w:proofErr w:type="spellEnd"/>
+      <w:r>
+        <w:t xml:space="preserve"> </w:t>
+      </w:r>
+      <w:bookmarkEnd w:id="3"/>
+      <w:r>
+        <w:t>&lt;bm&gt;</w:t>
+      </w:r>
+    </w:p>
+    <w:p/>
     <w:p/>
     <w:p>
       <w:r>
@@ -186,19 +239,7 @@
         <w:t xml:space="preserve">. </w:t>
       </w:r>
       <w:r>
-        <w:t xml:space="preserve">Results of </w:t>
-      </w:r>
-      <w:r>
-        <w:t>a</w:t>
-      </w:r>
-      <w:r>
-        <w:t>ggression</w:t>
-      </w:r>
-      <w:r>
-        <w:t xml:space="preserve"> </w:t>
-      </w:r>
-      <w:r>
-        <w:t xml:space="preserve">regressed on the 4 DTS subscales simultaneously, </w:t>
+        <w:t xml:space="preserve">Results of aggression regressed on the 4 DTS subscales simultaneously, </w:t>
       </w:r>
       <w:r>
         <w:t>adjusting for age, sex, race/ethnicity, education (&lt;HS/HS+), and Length of current homelessness.</w:t>
@@ -207,29 +248,79 @@
     <w:p/>
     <w:p>
       <w:r>
+        <w:lastRenderedPageBreak/>
         <w:t xml:space="preserve">&lt;bm&gt; </w:t>
       </w:r>
-      <w:bookmarkStart w:id="2" w:name="table_aggression"/>
+      <w:bookmarkStart w:id="4" w:name="table_aggression"/>
       <w:proofErr w:type="spellStart"/>
       <w:r>
-        <w:t>table_</w:t>
-      </w:r>
-      <w:r>
-        <w:t>a</w:t>
-      </w:r>
-      <w:r>
-        <w:t>ggression</w:t>
+        <w:t>table_aggression</w:t>
       </w:r>
       <w:proofErr w:type="spellEnd"/>
       <w:r>
         <w:t xml:space="preserve"> </w:t>
       </w:r>
-      <w:bookmarkEnd w:id="2"/>
+      <w:bookmarkEnd w:id="4"/>
       <w:r>
         <w:t>&lt;bm&gt;</w:t>
       </w:r>
     </w:p>
     <w:p/>
+    <w:p>
+      <w:r>
+        <w:t>Unadjusted model diagnostics</w:t>
+      </w:r>
+    </w:p>
+    <w:p/>
+    <w:p>
+      <w:r>
+        <w:t xml:space="preserve">&lt;bm&gt; </w:t>
+      </w:r>
+      <w:bookmarkStart w:id="5" w:name="table_aggression_diag_unadj"/>
+      <w:proofErr w:type="spellStart"/>
+      <w:r>
+        <w:t>table_aggression_diag</w:t>
+      </w:r>
+      <w:r>
+        <w:t>_unadj</w:t>
+      </w:r>
+      <w:proofErr w:type="spellEnd"/>
+      <w:r>
+        <w:t xml:space="preserve"> </w:t>
+      </w:r>
+      <w:bookmarkEnd w:id="5"/>
+      <w:r>
+        <w:t>&lt;bm&gt;</w:t>
+      </w:r>
+    </w:p>
+    <w:p/>
+    <w:p>
+      <w:r>
+        <w:t>Adjusted model diagnostics</w:t>
+      </w:r>
+    </w:p>
+    <w:p/>
+    <w:p>
+      <w:r>
+        <w:t xml:space="preserve">&lt;bm&gt; </w:t>
+      </w:r>
+      <w:bookmarkStart w:id="6" w:name="table_aggression_diag_adj"/>
+      <w:proofErr w:type="spellStart"/>
+      <w:r>
+        <w:t>table_aggression_diag</w:t>
+      </w:r>
+      <w:r>
+        <w:t>_adj</w:t>
+      </w:r>
+      <w:proofErr w:type="spellEnd"/>
+      <w:r>
+        <w:t xml:space="preserve"> </w:t>
+      </w:r>
+      <w:bookmarkEnd w:id="6"/>
+      <w:r>
+        <w:t>&lt;bm&gt;</w:t>
+      </w:r>
+    </w:p>
     <w:p/>
     <w:p>
       <w:r>
@@ -257,19 +348,7 @@
         <w:t xml:space="preserve">. </w:t>
       </w:r>
       <w:r>
-        <w:t xml:space="preserve">Results of </w:t>
-      </w:r>
-      <w:r>
-        <w:t>h</w:t>
-      </w:r>
-      <w:r>
-        <w:t>ostility</w:t>
-      </w:r>
-      <w:r>
-        <w:t xml:space="preserve"> </w:t>
-      </w:r>
-      <w:r>
-        <w:t xml:space="preserve">regressed on the 4 DTS subscales simultaneously, </w:t>
+        <w:t xml:space="preserve">Results of hostility regressed on the 4 DTS subscales simultaneously, </w:t>
       </w:r>
       <w:r>
         <w:t>adjusting for age, sex, race/ethnicity, education (&lt;HS/HS+), and Length of current homelessness.</w:t>
@@ -280,27 +359,73 @@
       <w:r>
         <w:t xml:space="preserve">&lt;bm&gt; </w:t>
       </w:r>
-      <w:bookmarkStart w:id="3" w:name="table_hostility"/>
+      <w:bookmarkStart w:id="7" w:name="table_hostility"/>
       <w:proofErr w:type="spellStart"/>
       <w:r>
-        <w:t>table_</w:t>
-      </w:r>
-      <w:r>
-        <w:t>h</w:t>
-      </w:r>
-      <w:r>
-        <w:t>ostility</w:t>
+        <w:t>table_hostility</w:t>
       </w:r>
       <w:proofErr w:type="spellEnd"/>
       <w:r>
         <w:t xml:space="preserve"> </w:t>
       </w:r>
-      <w:bookmarkEnd w:id="3"/>
+      <w:bookmarkEnd w:id="7"/>
       <w:r>
         <w:t>&lt;bm&gt;</w:t>
       </w:r>
     </w:p>
     <w:p/>
+    <w:p>
+      <w:r>
+        <w:t>Unadjusted model diagnostics</w:t>
+      </w:r>
+    </w:p>
+    <w:p/>
+    <w:p>
+      <w:r>
+        <w:t xml:space="preserve">&lt;bm&gt; </w:t>
+      </w:r>
+      <w:bookmarkStart w:id="8" w:name="table_hostility_diag_unadj"/>
+      <w:proofErr w:type="spellStart"/>
+      <w:r>
+        <w:t>table_hostility_diag</w:t>
+      </w:r>
+      <w:r>
+        <w:t>_unadj</w:t>
+      </w:r>
+      <w:proofErr w:type="spellEnd"/>
+      <w:r>
+        <w:t xml:space="preserve"> </w:t>
+      </w:r>
+      <w:bookmarkEnd w:id="8"/>
+      <w:r>
+        <w:t>&lt;bm&gt;</w:t>
+      </w:r>
+    </w:p>
+    <w:p/>
+    <w:p>
+      <w:r>
+        <w:t>Adjusted model diagnostics</w:t>
+      </w:r>
+    </w:p>
+    <w:p/>
+    <w:p>
+      <w:r>
+        <w:t xml:space="preserve">&lt;bm&gt; </w:t>
+      </w:r>
+      <w:bookmarkStart w:id="9" w:name="table_hostility_diag_adj"/>
+      <w:proofErr w:type="spellStart"/>
+      <w:r>
+        <w:t>table_hostility_diag_adj</w:t>
+      </w:r>
+      <w:proofErr w:type="spellEnd"/>
+      <w:r>
+        <w:t xml:space="preserve"> </w:t>
+      </w:r>
+      <w:bookmarkEnd w:id="9"/>
+      <w:r>
+        <w:t>&lt;bm&gt;</w:t>
+      </w:r>
+    </w:p>
     <w:p/>
     <w:p>
       <w:r>
@@ -328,13 +453,7 @@
         <w:t xml:space="preserve">. </w:t>
       </w:r>
       <w:r>
-        <w:t xml:space="preserve">Results of </w:t>
-      </w:r>
-      <w:r>
-        <w:t>anxiety</w:t>
-      </w:r>
-      <w:r>
-        <w:t xml:space="preserve"> regressed on the 4 DTS subscales simultaneously, </w:t>
+        <w:t xml:space="preserve">Results of anxiety regressed on the 4 DTS subscales simultaneously, </w:t>
       </w:r>
       <w:r>
         <w:t>adjusting for age, sex, race/ethnicity, education (&lt;HS/HS+), and Length of current homelessness</w:t>
@@ -348,27 +467,73 @@
       <w:r>
         <w:t xml:space="preserve">&lt;bm&gt; </w:t>
       </w:r>
-      <w:bookmarkStart w:id="4" w:name="table_anxiety"/>
+      <w:bookmarkStart w:id="10" w:name="table_anxiety"/>
       <w:proofErr w:type="spellStart"/>
       <w:r>
-        <w:t>table_</w:t>
-      </w:r>
-      <w:r>
-        <w:t>a</w:t>
-      </w:r>
-      <w:r>
-        <w:t>nxiety</w:t>
+        <w:t>table_anxiety</w:t>
       </w:r>
       <w:proofErr w:type="spellEnd"/>
       <w:r>
         <w:t xml:space="preserve"> </w:t>
       </w:r>
-      <w:bookmarkEnd w:id="4"/>
+      <w:bookmarkEnd w:id="10"/>
       <w:r>
         <w:t>&lt;bm&gt;</w:t>
       </w:r>
     </w:p>
     <w:p/>
+    <w:p>
+      <w:r>
+        <w:t>Unadjusted model diagnostics</w:t>
+      </w:r>
+    </w:p>
+    <w:p/>
+    <w:p>
+      <w:r>
+        <w:t xml:space="preserve">&lt;bm&gt; </w:t>
+      </w:r>
+      <w:bookmarkStart w:id="11" w:name="table_anxiety_diag_unadj"/>
+      <w:proofErr w:type="spellStart"/>
+      <w:r>
+        <w:t>table_anxiety_diag</w:t>
+      </w:r>
+      <w:r>
+        <w:t>_unadj</w:t>
+      </w:r>
+      <w:proofErr w:type="spellEnd"/>
+      <w:r>
+        <w:t xml:space="preserve"> </w:t>
+      </w:r>
+      <w:bookmarkEnd w:id="11"/>
+      <w:r>
+        <w:t>&lt;bm&gt;</w:t>
+      </w:r>
+    </w:p>
+    <w:p/>
+    <w:p>
+      <w:r>
+        <w:t>Adjusted model diagnostics</w:t>
+      </w:r>
+    </w:p>
+    <w:p/>
+    <w:p>
+      <w:r>
+        <w:t xml:space="preserve">&lt;bm&gt; </w:t>
+      </w:r>
+      <w:bookmarkStart w:id="12" w:name="table_anxiety_diag_adj"/>
+      <w:proofErr w:type="spellStart"/>
+      <w:r>
+        <w:t>table_anxiety_diag_adj</w:t>
+      </w:r>
+      <w:proofErr w:type="spellEnd"/>
+      <w:r>
+        <w:t xml:space="preserve"> </w:t>
+      </w:r>
+      <w:bookmarkEnd w:id="12"/>
+      <w:r>
+        <w:t>&lt;bm&gt;</w:t>
+      </w:r>
+    </w:p>
     <w:p/>
     <w:p>
       <w:r>
@@ -396,22 +561,13 @@
         <w:t xml:space="preserve">. </w:t>
       </w:r>
       <w:r>
-        <w:t xml:space="preserve">Results of </w:t>
-      </w:r>
-      <w:r>
-        <w:t>urban life stress</w:t>
-      </w:r>
-      <w:r>
-        <w:t xml:space="preserve"> regressed on the 4 DTS subscales simultaneously, </w:t>
+        <w:t xml:space="preserve">Results of urban life stress regressed on the 4 DTS subscales simultaneously, </w:t>
       </w:r>
       <w:r>
         <w:t>adjusting for age, sex, race/ethnicity, education (&lt;HS/HS+), and Length of current homelessness</w:t>
       </w:r>
       <w:r>
-        <w:t>.</w:t>
-      </w:r>
-      <w:r>
-        <w:t xml:space="preserve"> </w:t>
+        <w:t xml:space="preserve">. </w:t>
       </w:r>
     </w:p>
     <w:p/>
@@ -419,25 +575,73 @@
       <w:r>
         <w:t xml:space="preserve">&lt;bm&gt; </w:t>
       </w:r>
-      <w:bookmarkStart w:id="5" w:name="table_uls"/>
+      <w:bookmarkStart w:id="13" w:name="table_uls"/>
       <w:proofErr w:type="spellStart"/>
       <w:r>
-        <w:t>table_</w:t>
-      </w:r>
-      <w:r>
-        <w:t>uls</w:t>
+        <w:t>table_uls</w:t>
       </w:r>
       <w:proofErr w:type="spellEnd"/>
       <w:r>
         <w:t xml:space="preserve"> </w:t>
       </w:r>
-      <w:bookmarkEnd w:id="5"/>
+      <w:bookmarkEnd w:id="13"/>
       <w:r>
         <w:t>&lt;bm&gt;</w:t>
       </w:r>
     </w:p>
     <w:p/>
-    <w:p/>
+    <w:p>
+      <w:r>
+        <w:t>Unadjusted model diagnostics</w:t>
+      </w:r>
+    </w:p>
+    <w:p/>
+    <w:p>
+      <w:r>
+        <w:t xml:space="preserve">&lt;bm&gt; </w:t>
+      </w:r>
+      <w:bookmarkStart w:id="14" w:name="table_uls_diag_unadj"/>
+      <w:proofErr w:type="spellStart"/>
+      <w:r>
+        <w:t>table_uls_diag</w:t>
+      </w:r>
+      <w:r>
+        <w:t>_unadj</w:t>
+      </w:r>
+      <w:proofErr w:type="spellEnd"/>
+      <w:r>
+        <w:t xml:space="preserve"> </w:t>
+      </w:r>
+      <w:bookmarkEnd w:id="14"/>
+      <w:r>
+        <w:t>&lt;bm&gt;</w:t>
+      </w:r>
+    </w:p>
+    <w:p/>
+    <w:p>
+      <w:r>
+        <w:t>Adjusted model diagnostics</w:t>
+      </w:r>
+    </w:p>
+    <w:p/>
+    <w:p>
+      <w:r>
+        <w:t xml:space="preserve">&lt;bm&gt; </w:t>
+      </w:r>
+      <w:bookmarkStart w:id="15" w:name="table_uls_diag_adj"/>
+      <w:proofErr w:type="spellStart"/>
+      <w:r>
+        <w:t>table_uls_diag_adj</w:t>
+      </w:r>
+      <w:proofErr w:type="spellEnd"/>
+      <w:r>
+        <w:t xml:space="preserve"> </w:t>
+      </w:r>
+      <w:bookmarkEnd w:id="15"/>
+      <w:r>
+        <w:t>&lt;bm&gt;</w:t>
+      </w:r>
+    </w:p>
     <w:p/>
     <w:p/>
     <w:sectPr>
@@ -451,7 +655,7 @@
 </file>
 
 <file path=word/numbering.xml><?xml version="1.0" encoding="utf-8"?>
-<w:numbering xmlns:wpc="http://schemas.microsoft.com/office/word/2010/wordprocessingCanvas" xmlns:cx="http://schemas.microsoft.com/office/drawing/2014/chartex" xmlns:cx1="http://schemas.microsoft.com/office/drawing/2015/9/8/chartex" xmlns:cx2="http://schemas.microsoft.com/office/drawing/2015/10/21/chartex" xmlns:cx3="http://schemas.microsoft.com/office/drawing/2016/5/9/chartex" xmlns:cx4="http://schemas.microsoft.com/office/drawing/2016/5/10/chartex" xmlns:cx5="http://schemas.microsoft.com/office/drawing/2016/5/11/chartex" xmlns:cx6="http://schemas.microsoft.com/office/drawing/2016/5/12/chartex" xmlns:cx7="http://schemas.microsoft.com/office/drawing/2016/5/13/chartex" xmlns:cx8="http://schemas.microsoft.com/office/drawing/2016/5/14/chartex" xmlns:mc="http://schemas.openxmlformats.org/markup-compatibility/2006" xmlns:aink="http://schemas.microsoft.com/office/drawing/2016/ink" xmlns:am3d="http://schemas.microsoft.com/office/drawing/2017/model3d" xmlns:o="urn:schemas-microsoft-com:office:office" xmlns:r="http://schemas.openxmlformats.org/officeDocument/2006/relationships" xmlns:m="http://schemas.openxmlformats.org/officeDocument/2006/math" xmlns:v="urn:schemas-microsoft-com:vml" xmlns:wp14="http://schemas.microsoft.com/office/word/2010/wordprocessingDrawing" xmlns:wp="http://schemas.openxmlformats.org/drawingml/2006/wordprocessingDrawing" xmlns:w10="urn:schemas-microsoft-com:office:word" xmlns:w="http://schemas.openxmlformats.org/wordprocessingml/2006/main" xmlns:w14="http://schemas.microsoft.com/office/word/2010/wordml" xmlns:w15="http://schemas.microsoft.com/office/word/2012/wordml" xmlns:w16cex="http://schemas.microsoft.com/office/word/2018/wordml/cex" xmlns:w16cid="http://schemas.microsoft.com/office/word/2016/wordml/cid" xmlns:w16="http://schemas.microsoft.com/office/word/2018/wordml" xmlns:w16se="http://schemas.microsoft.com/office/word/2015/wordml/symex" xmlns:wpg="http://schemas.microsoft.com/office/word/2010/wordprocessingGroup" xmlns:wpi="http://schemas.microsoft.com/office/word/2010/wordprocessingInk" xmlns:wne="http://schemas.microsoft.com/office/word/2006/wordml" xmlns:wps="http://schemas.microsoft.com/office/word/2010/wordprocessingShape" mc:Ignorable="w14 w15 w16se w16cid w16 w16cex wp14">
+<w:numbering xmlns:wpc="http://schemas.microsoft.com/office/word/2010/wordprocessingCanvas" xmlns:cx="http://schemas.microsoft.com/office/drawing/2014/chartex" xmlns:cx1="http://schemas.microsoft.com/office/drawing/2015/9/8/chartex" xmlns:cx2="http://schemas.microsoft.com/office/drawing/2015/10/21/chartex" xmlns:cx3="http://schemas.microsoft.com/office/drawing/2016/5/9/chartex" xmlns:cx4="http://schemas.microsoft.com/office/drawing/2016/5/10/chartex" xmlns:cx5="http://schemas.microsoft.com/office/drawing/2016/5/11/chartex" xmlns:cx6="http://schemas.microsoft.com/office/drawing/2016/5/12/chartex" xmlns:cx7="http://schemas.microsoft.com/office/drawing/2016/5/13/chartex" xmlns:cx8="http://schemas.microsoft.com/office/drawing/2016/5/14/chartex" xmlns:mc="http://schemas.openxmlformats.org/markup-compatibility/2006" xmlns:aink="http://schemas.microsoft.com/office/drawing/2016/ink" xmlns:am3d="http://schemas.microsoft.com/office/drawing/2017/model3d" xmlns:o="urn:schemas-microsoft-com:office:office" xmlns:r="http://schemas.openxmlformats.org/officeDocument/2006/relationships" xmlns:m="http://schemas.openxmlformats.org/officeDocument/2006/math" xmlns:v="urn:schemas-microsoft-com:vml" xmlns:wp14="http://schemas.microsoft.com/office/word/2010/wordprocessingDrawing" xmlns:wp="http://schemas.openxmlformats.org/drawingml/2006/wordprocessingDrawing" xmlns:w10="urn:schemas-microsoft-com:office:word" xmlns:w="http://schemas.openxmlformats.org/wordprocessingml/2006/main" xmlns:w14="http://schemas.microsoft.com/office/word/2010/wordml" xmlns:w15="http://schemas.microsoft.com/office/word/2012/wordml" xmlns:w16cex="http://schemas.microsoft.com/office/word/2018/wordml/cex" xmlns:w16cid="http://schemas.microsoft.com/office/word/2016/wordml/cid" xmlns:w16="http://schemas.microsoft.com/office/word/2018/wordml" xmlns:w16sdtdh="http://schemas.microsoft.com/office/word/2020/wordml/sdtdatahash" xmlns:w16se="http://schemas.microsoft.com/office/word/2015/wordml/symex" xmlns:wpg="http://schemas.microsoft.com/office/word/2010/wordprocessingGroup" xmlns:wpi="http://schemas.microsoft.com/office/word/2010/wordprocessingInk" xmlns:wne="http://schemas.microsoft.com/office/word/2006/wordml" xmlns:wps="http://schemas.microsoft.com/office/word/2010/wordprocessingShape" mc:Ignorable="w14 w15 w16se w16cid w16 w16cex w16sdtdh wp14">
   <w:abstractNum w:abstractNumId="0" w15:restartNumberingAfterBreak="0">
     <w:nsid w:val="33644E2E"/>
     <w:multiLevelType w:val="hybridMultilevel"/>
@@ -750,7 +954,7 @@
 </file>
 
 <file path=word/styles.xml><?xml version="1.0" encoding="utf-8"?>
-<w:styles xmlns:mc="http://schemas.openxmlformats.org/markup-compatibility/2006" xmlns:r="http://schemas.openxmlformats.org/officeDocument/2006/relationships" xmlns:w="http://schemas.openxmlformats.org/wordprocessingml/2006/main" xmlns:w14="http://schemas.microsoft.com/office/word/2010/wordml" xmlns:w15="http://schemas.microsoft.com/office/word/2012/wordml" xmlns:w16cex="http://schemas.microsoft.com/office/word/2018/wordml/cex" xmlns:w16cid="http://schemas.microsoft.com/office/word/2016/wordml/cid" xmlns:w16="http://schemas.microsoft.com/office/word/2018/wordml" xmlns:w16se="http://schemas.microsoft.com/office/word/2015/wordml/symex" mc:Ignorable="w14 w15 w16se w16cid w16 w16cex">
+<w:styles xmlns:mc="http://schemas.openxmlformats.org/markup-compatibility/2006" xmlns:r="http://schemas.openxmlformats.org/officeDocument/2006/relationships" xmlns:w="http://schemas.openxmlformats.org/wordprocessingml/2006/main" xmlns:w14="http://schemas.microsoft.com/office/word/2010/wordml" xmlns:w15="http://schemas.microsoft.com/office/word/2012/wordml" xmlns:w16cex="http://schemas.microsoft.com/office/word/2018/wordml/cex" xmlns:w16cid="http://schemas.microsoft.com/office/word/2016/wordml/cid" xmlns:w16="http://schemas.microsoft.com/office/word/2018/wordml" xmlns:w16sdtdh="http://schemas.microsoft.com/office/word/2020/wordml/sdtdatahash" xmlns:w16se="http://schemas.microsoft.com/office/word/2015/wordml/symex" mc:Ignorable="w14 w15 w16se w16cid w16 w16cex w16sdtdh">
   <w:docDefaults>
     <w:rPrDefault>
       <w:rPr>

</xml_diff>